<commit_message>
Adding slides, fixing walkthru
</commit_message>
<xml_diff>
--- a/FTICR Analysis Walkthrough.docx
+++ b/FTICR Analysis Walkthrough.docx
@@ -125,6 +125,13 @@
           <w:i/>
           <w:iCs/>
         </w:rPr>
+        <w:t>(c</w:t>
+      </w:r>
+      <w:r>
+        <w:rPr>
+          <w:i/>
+          <w:iCs/>
+        </w:rPr>
         <w:t>(“vegan”, “reshape2”, “ggplot2”,</w:t>
       </w:r>
       <w:r>
@@ -225,6 +232,13 @@
           <w:iCs/>
         </w:rPr>
         <w:t>”</w:t>
+      </w:r>
+      <w:r>
+        <w:rPr>
+          <w:i/>
+          <w:iCs/>
+        </w:rPr>
+        <w:t>)</w:t>
       </w:r>
       <w:r>
         <w:rPr>
@@ -319,7 +333,21 @@
         <w:t>Note:</w:t>
       </w:r>
       <w:r>
-        <w:t xml:space="preserve"> Copying and pasting these commands may not work – they might need to be directly type into RStudio</w:t>
+        <w:t xml:space="preserve"> Copying and pasting these commands may not work – they might need to be directly type</w:t>
+      </w:r>
+      <w:r>
+        <w:t>d</w:t>
+      </w:r>
+      <w:r>
+        <w:t xml:space="preserve"> into RStudio</w:t>
+      </w:r>
+      <w:r>
+        <w:t>. If you wish to copy and paste these commands rather than re-type them, there is a f</w:t>
+      </w:r>
+      <w:bookmarkStart w:id="0" w:name="_GoBack"/>
+      <w:bookmarkEnd w:id="0"/>
+      <w:r>
+        <w:t>ile named “install_packages_commands.txt” on the repository from which the commands can be copied.</w:t>
       </w:r>
     </w:p>
     <w:p>
@@ -632,11 +660,8 @@
         <w:jc w:val="both"/>
       </w:pPr>
       <w:r>
-        <w:t xml:space="preserve">There will be two folders created titled “Transformation Peak Comparisons” and “Transformations per Peak”. These folders contain </w:t>
-      </w:r>
-      <w:r>
         <w:lastRenderedPageBreak/>
-        <w:t>peak-level information about the transformations and can be used in network generation</w:t>
+        <w:t>There will be two folders created titled “Transformation Peak Comparisons” and “Transformations per Peak”. These folders contain peak-level information about the transformations and can be used in network generation</w:t>
       </w:r>
     </w:p>
     <w:p>
@@ -835,12 +860,7 @@
         <w:t>means by sample</w:t>
       </w:r>
       <w:r>
-        <w:t xml:space="preserve">. Using this data, we can gain an understanding of how the carbon-use efficiency </w:t>
-      </w:r>
-      <w:bookmarkStart w:id="0" w:name="_GoBack"/>
-      <w:bookmarkEnd w:id="0"/>
-      <w:r>
-        <w:t>within HJ Andrews watershed changes through space and time.</w:t>
+        <w:t>. Using this data, we can gain an understanding of how the carbon-use efficiency within HJ Andrews watershed changes through space and time.</w:t>
       </w:r>
     </w:p>
     <w:sectPr>

</xml_diff>